<commit_message>
Ajout du doc DescriptionArchitecture.docx
</commit_message>
<xml_diff>
--- a/Documents/DescriptionArchitecture.docx
+++ b/Documents/DescriptionArchitecture.docx
@@ -7,16 +7,522 @@
         <w:pStyle w:val="Titre1"/>
       </w:pPr>
       <w:r>
+        <w:t>Diagramme de Classe</w:t>
+      </w:r>
+    </w:p>
+    <w:p/>
+    <w:p>
+      <w:pPr>
+        <w:ind w:firstLine="708"/>
+        <w:jc w:val="both"/>
+      </w:pPr>
+      <w:r>
+        <w:t>Notre modèle est divisé en deux partie distincte, une bibliothèque « Donnée », qui contient toutes les classes représentant les différents éléments stockés dans notre base de données, et une bibliothèque « Gestionnaires », qui contient à la fois le Manager principal de l’application, qui gère et stocke la collection des données, mais aussi toutes les classes d’utilitaires, comme la recherche ou le tri.</w:t>
+      </w:r>
+    </w:p>
+    <w:p>
+      <w:pPr>
+        <w:ind w:firstLine="708"/>
+        <w:jc w:val="both"/>
+      </w:pPr>
+      <w:r>
+        <w:t xml:space="preserve">L’élément principal de ce diagramme est le dictionnaire Médiathèque. Il est stocké dans le Manager et créé le lien entre les Données et les Gestionnaires. Cette médiathèque a pour clé les objets « Ensemble Audio », basiquement la coquille d’une liste de musiques, cet objet servira concrètement à représenter un album de morceau, mais aussi une playlist de podcast, où une collection de station radio. A cette clé Ensemble Audio est associé une valeur sous la forme d’une </w:t>
+      </w:r>
+      <w:proofErr w:type="spellStart"/>
+      <w:r>
+        <w:t>LinkedList</w:t>
+      </w:r>
+      <w:proofErr w:type="spellEnd"/>
+      <w:r>
+        <w:t xml:space="preserve"> d’objet Piste, un objet abstrait qui représente un élément qui peut prendre la forme soit d’un morceau, d’une station de radio ou d’un podcast. Chacun de ces objets implémentés par Piste possède des propriétés et des méthodes différentes. On peut par conséquent stocker dans les </w:t>
+      </w:r>
+      <w:proofErr w:type="spellStart"/>
+      <w:r>
+        <w:t>LinkedList</w:t>
+      </w:r>
+      <w:proofErr w:type="spellEnd"/>
+      <w:r>
+        <w:t xml:space="preserve"> de Piste à la fois des podcasts, des morceaux ou des stations de radio, ce qui peut permettre à l’utilisateur de regrouper, dans des compilations thématiques par exemple, plusieurs types de médias (ex : un Ensemble Audio Jimi Hendrix pourrait très bien contenir les meilleurs morceaux de cet artiste ainsi que quelques podcasts documentaires le concernant).</w:t>
+      </w:r>
+    </w:p>
+    <w:p>
+      <w:pPr>
+        <w:ind w:firstLine="708"/>
+        <w:jc w:val="both"/>
+      </w:pPr>
+      <w:r>
+        <w:t xml:space="preserve">Un autre élément tout aussi important est notre objet Manager, qui, pour plus de clarté, est sous-divisé en plusieurs objets. Tout d’abord le Manager principal, qui gère les opérations qui sont directement liées au dictionnaire principal (ajout ou suppression de couple/clés valeurs), contient des listes d’Ensemble Audio de favoris ou d’affichage, et qui contient aussi des Managers à qui il délègue d’autres tâches : un Manager d’Ensemble Sélectionné, qui traite toutes les tâches lorsqu’une seule clé du dico est sélectionnée, un Manager de profil, qui stocke et gère toutes les infos relatives aux paramètres de l’appli et du profil , ou encore un Manager lecteur, qui contrôle le Lecteur de Musique dans le </w:t>
+      </w:r>
+      <w:r>
+        <w:t>XAML</w:t>
+      </w:r>
+      <w:r>
+        <w:t>, ainsi qu’une liste de lecture associée à un album.</w:t>
+      </w:r>
+    </w:p>
+    <w:p>
+      <w:pPr>
+        <w:ind w:firstLine="708"/>
+        <w:jc w:val="both"/>
+      </w:pPr>
+      <w:r>
+        <w:t>Enfin, un utilitaire de recherche est présent, utilisé à la fois par le Manager et le code-</w:t>
+      </w:r>
+      <w:proofErr w:type="spellStart"/>
+      <w:r>
+        <w:t>behind</w:t>
+      </w:r>
+      <w:proofErr w:type="spellEnd"/>
+      <w:r>
+        <w:t>, il présente des méthodes assez polyvalentes, qui peuvent être utilisées dans des par les Managers et aussi par le code</w:t>
+      </w:r>
+      <w:r>
+        <w:t>-</w:t>
+      </w:r>
+      <w:proofErr w:type="spellStart"/>
+      <w:r>
+        <w:t>behind</w:t>
+      </w:r>
+      <w:proofErr w:type="spellEnd"/>
+      <w:r>
+        <w:t xml:space="preserve"> de l’application.</w:t>
+      </w:r>
+    </w:p>
+    <w:p/>
+    <w:p>
+      <w:pPr>
+        <w:pStyle w:val="Titre1"/>
+      </w:pPr>
+      <w:r>
         <w:t xml:space="preserve">Description de l’architecture : </w:t>
       </w:r>
     </w:p>
     <w:p/>
-    <w:p/>
     <w:p>
       <w:pPr>
         <w:pStyle w:val="Titre2"/>
       </w:pPr>
       <w:r>
+        <w:t>Projets et dépendances</w:t>
+      </w:r>
+    </w:p>
+    <w:p/>
+    <w:p>
+      <w:r>
+        <w:t>Notre solution est découpée en plusieurs projets, qui possèdent tous un rôle précis ainsi que des relations de dépendances entre eux.</w:t>
+      </w:r>
+    </w:p>
+    <w:p>
+      <w:pPr>
+        <w:pStyle w:val="Paragraphedeliste"/>
+        <w:numPr>
+          <w:ilvl w:val="0"/>
+          <w:numId w:val="2"/>
+        </w:numPr>
+        <w:jc w:val="both"/>
+      </w:pPr>
+      <w:r>
+        <w:t xml:space="preserve">Le Projet </w:t>
+      </w:r>
+      <w:proofErr w:type="spellStart"/>
+      <w:r>
+        <w:rPr>
+          <w:b/>
+          <w:bCs/>
+        </w:rPr>
+        <w:t>Audium</w:t>
+      </w:r>
+      <w:proofErr w:type="spellEnd"/>
+      <w:r>
+        <w:t xml:space="preserve"> : il s’agit de notre vue, il contient toutes les fenêtres XAML et </w:t>
+      </w:r>
+      <w:proofErr w:type="spellStart"/>
+      <w:r>
+        <w:t>UserControls</w:t>
+      </w:r>
+      <w:proofErr w:type="spellEnd"/>
+      <w:r>
+        <w:t xml:space="preserve"> nécessaires à l’interface de l’application, ainsi que chaque fichier de code-</w:t>
+      </w:r>
+      <w:proofErr w:type="spellStart"/>
+      <w:r>
+        <w:t>behind</w:t>
+      </w:r>
+      <w:proofErr w:type="spellEnd"/>
+      <w:r>
+        <w:t xml:space="preserve"> qui lui sont associés. C’est notamment dans ce projet qu’est développé toute la logique liée à notre lecteur </w:t>
+      </w:r>
+      <w:r>
+        <w:lastRenderedPageBreak/>
+        <w:t xml:space="preserve">Audio. Ce projet contient également quelques </w:t>
+      </w:r>
+      <w:proofErr w:type="spellStart"/>
+      <w:r>
+        <w:t>converters</w:t>
+      </w:r>
+      <w:proofErr w:type="spellEnd"/>
+      <w:r>
+        <w:t xml:space="preserve"> pour faire la liaison et traduire des données du modèle pour un affichage correct et cohérent</w:t>
+      </w:r>
+      <w:r>
+        <w:t>.</w:t>
+      </w:r>
+    </w:p>
+    <w:p>
+      <w:pPr>
+        <w:pStyle w:val="Paragraphedeliste"/>
+        <w:jc w:val="both"/>
+      </w:pPr>
+      <w:r>
+        <w:t xml:space="preserve">Ce projet dépend du package Gestionnaires, mais également d’un des projets de persistance, en plus de </w:t>
+      </w:r>
+      <w:proofErr w:type="spellStart"/>
+      <w:r>
+        <w:t>Material</w:t>
+      </w:r>
+      <w:proofErr w:type="spellEnd"/>
+      <w:r>
+        <w:t xml:space="preserve"> Design qui est souvent utilisé dans notre partie XAML.</w:t>
+      </w:r>
+    </w:p>
+    <w:p>
+      <w:pPr>
+        <w:pStyle w:val="Paragraphedeliste"/>
+        <w:numPr>
+          <w:ilvl w:val="0"/>
+          <w:numId w:val="2"/>
+        </w:numPr>
+        <w:jc w:val="both"/>
+      </w:pPr>
+      <w:r>
+        <w:t xml:space="preserve">Le Projet </w:t>
+      </w:r>
+      <w:r>
+        <w:rPr>
+          <w:b/>
+          <w:bCs/>
+        </w:rPr>
+        <w:t>Gestionnaires</w:t>
+      </w:r>
+      <w:r>
+        <w:t xml:space="preserve"> : Il contient toutes les classes </w:t>
+      </w:r>
+      <w:r>
+        <w:t>de Manager venant réguler et gérer les données. C’est aussi ici que sont stockées les principales collections telles que les dictionnaires et les données utilisateurs.</w:t>
+      </w:r>
+      <w:r>
+        <w:t xml:space="preserve"> </w:t>
+      </w:r>
+      <w:r>
+        <w:t xml:space="preserve"> Cette bibliothèque dépend du projet Données.</w:t>
+      </w:r>
+      <w:r>
+        <w:t xml:space="preserve"> Cette bibliothèque constitue en soit le patron de conception Façade qui sera détaillé plus loin. </w:t>
+      </w:r>
+    </w:p>
+    <w:p>
+      <w:pPr>
+        <w:pStyle w:val="Paragraphedeliste"/>
+        <w:numPr>
+          <w:ilvl w:val="0"/>
+          <w:numId w:val="2"/>
+        </w:numPr>
+        <w:jc w:val="both"/>
+      </w:pPr>
+      <w:r>
+        <w:t xml:space="preserve">Le projet </w:t>
+      </w:r>
+      <w:r>
+        <w:rPr>
+          <w:b/>
+          <w:bCs/>
+        </w:rPr>
+        <w:t>Données</w:t>
+      </w:r>
+      <w:r>
+        <w:t xml:space="preserve"> qui structurent les différentes manières de stocker des informations.</w:t>
+      </w:r>
+      <w:r>
+        <w:t xml:space="preserve"> Il possède notamment la classe </w:t>
+      </w:r>
+      <w:proofErr w:type="spellStart"/>
+      <w:r>
+        <w:t>EnsembleAudio</w:t>
+      </w:r>
+      <w:proofErr w:type="spellEnd"/>
+      <w:r>
+        <w:t xml:space="preserve"> et la classe abstraite Piste, qui peut être implémentée différemment en fonction du type de média que l’on stocke. </w:t>
+      </w:r>
+      <w:r>
+        <w:t>Ce projet ne possède aucune dépendance, et n’a besoin d’aucune référence externe pour fonctionner.</w:t>
+      </w:r>
+      <w:r>
+        <w:t xml:space="preserve"> Il ne sert qu’à contenir des informations, c’est pourquoi nous l’avons bien séparé de la bibliothèque Gestionnaires.</w:t>
+      </w:r>
+    </w:p>
+    <w:p>
+      <w:pPr>
+        <w:pStyle w:val="Paragraphedeliste"/>
+        <w:numPr>
+          <w:ilvl w:val="0"/>
+          <w:numId w:val="2"/>
+        </w:numPr>
+        <w:jc w:val="both"/>
+      </w:pPr>
+      <w:proofErr w:type="spellStart"/>
+      <w:r>
+        <w:rPr>
+          <w:b/>
+          <w:bCs/>
+        </w:rPr>
+        <w:t>Test_Unitaire</w:t>
+      </w:r>
+      <w:proofErr w:type="spellEnd"/>
+      <w:r>
+        <w:t xml:space="preserve"> : un projet contenant toutes les classes permettant de tester, avec le </w:t>
+      </w:r>
+      <w:proofErr w:type="spellStart"/>
+      <w:r>
+        <w:t>Xunit</w:t>
+      </w:r>
+      <w:proofErr w:type="spellEnd"/>
+      <w:r>
+        <w:t xml:space="preserve">, des méthodes des bibliothèques Gestionnaires et Données. Ce projet dépend de Gestionnaires et de la librairie </w:t>
+      </w:r>
+      <w:proofErr w:type="spellStart"/>
+      <w:r>
+        <w:t>Xunit</w:t>
+      </w:r>
+      <w:proofErr w:type="spellEnd"/>
+      <w:r>
+        <w:t>.</w:t>
+      </w:r>
+    </w:p>
+    <w:p>
+      <w:pPr>
+        <w:pStyle w:val="Paragraphedeliste"/>
+        <w:numPr>
+          <w:ilvl w:val="0"/>
+          <w:numId w:val="2"/>
+        </w:numPr>
+        <w:jc w:val="both"/>
+      </w:pPr>
+      <w:r>
+        <w:t xml:space="preserve"> </w:t>
+      </w:r>
+      <w:proofErr w:type="spellStart"/>
+      <w:r>
+        <w:rPr>
+          <w:b/>
+          <w:bCs/>
+        </w:rPr>
+        <w:t>Test_URecherche</w:t>
+      </w:r>
+      <w:proofErr w:type="spellEnd"/>
+      <w:r>
+        <w:t xml:space="preserve">, </w:t>
+      </w:r>
+      <w:proofErr w:type="spellStart"/>
+      <w:r>
+        <w:rPr>
+          <w:b/>
+          <w:bCs/>
+        </w:rPr>
+        <w:t>Test_Manager</w:t>
+      </w:r>
+      <w:proofErr w:type="spellEnd"/>
+      <w:r>
+        <w:t xml:space="preserve">, </w:t>
+      </w:r>
+      <w:proofErr w:type="spellStart"/>
+      <w:r>
+        <w:rPr>
+          <w:b/>
+          <w:bCs/>
+        </w:rPr>
+        <w:t>Test_MangerProfil</w:t>
+      </w:r>
+      <w:proofErr w:type="spellEnd"/>
+      <w:r>
+        <w:t xml:space="preserve">, </w:t>
+      </w:r>
+      <w:proofErr w:type="spellStart"/>
+      <w:r>
+        <w:rPr>
+          <w:b/>
+          <w:bCs/>
+        </w:rPr>
+        <w:t>Test_ManagerEnsembleSelect</w:t>
+      </w:r>
+      <w:proofErr w:type="spellEnd"/>
+      <w:r>
+        <w:t>, sont</w:t>
+      </w:r>
+      <w:r>
+        <w:t xml:space="preserve"> </w:t>
+      </w:r>
+      <w:r>
+        <w:t>une série de p</w:t>
+      </w:r>
+      <w:r>
+        <w:t xml:space="preserve">rojets de test </w:t>
+      </w:r>
+      <w:r>
+        <w:t xml:space="preserve">fonctionnels </w:t>
+      </w:r>
+      <w:r>
+        <w:t>sur les différents éléments de Gestionnaires, ils dépendent donc de celui-ci.</w:t>
+      </w:r>
+    </w:p>
+    <w:p>
+      <w:pPr>
+        <w:pStyle w:val="Paragraphedeliste"/>
+        <w:numPr>
+          <w:ilvl w:val="0"/>
+          <w:numId w:val="2"/>
+        </w:numPr>
+        <w:jc w:val="both"/>
+      </w:pPr>
+      <w:proofErr w:type="spellStart"/>
+      <w:r>
+        <w:rPr>
+          <w:b/>
+          <w:bCs/>
+        </w:rPr>
+        <w:t>Test_Piste</w:t>
+      </w:r>
+      <w:proofErr w:type="spellEnd"/>
+      <w:r>
+        <w:t> : identique aux autres tests, mais uniquement dépendant de Données</w:t>
+      </w:r>
+      <w:r>
+        <w:t xml:space="preserve"> (il teste notamment le polymorphisme lié aux objets Pistes).</w:t>
+      </w:r>
+    </w:p>
+    <w:p>
+      <w:pPr>
+        <w:pStyle w:val="Paragraphedeliste"/>
+        <w:numPr>
+          <w:ilvl w:val="0"/>
+          <w:numId w:val="2"/>
+        </w:numPr>
+        <w:jc w:val="both"/>
+      </w:pPr>
+      <w:r>
+        <w:rPr>
+          <w:b/>
+          <w:bCs/>
+        </w:rPr>
+        <w:t>Stub</w:t>
+      </w:r>
+      <w:r>
+        <w:t xml:space="preserve"> et </w:t>
+      </w:r>
+      <w:proofErr w:type="spellStart"/>
+      <w:r>
+        <w:rPr>
+          <w:b/>
+          <w:bCs/>
+        </w:rPr>
+        <w:t>DataContractPersistance</w:t>
+      </w:r>
+      <w:proofErr w:type="spellEnd"/>
+      <w:r>
+        <w:t xml:space="preserve"> : deux projets qui gèrent </w:t>
+      </w:r>
+      <w:r>
+        <w:t xml:space="preserve">la persistance des données à leur manière, dont chaque classe implémente </w:t>
+      </w:r>
+      <w:proofErr w:type="spellStart"/>
+      <w:r>
+        <w:t>IPersistanceManager</w:t>
+      </w:r>
+      <w:proofErr w:type="spellEnd"/>
+      <w:r>
+        <w:t xml:space="preserve">, une interface contenue dans Gestionnaires. Stub et </w:t>
+      </w:r>
+      <w:proofErr w:type="spellStart"/>
+      <w:r>
+        <w:t>DataContractPersistance</w:t>
+      </w:r>
+      <w:proofErr w:type="spellEnd"/>
+      <w:r>
+        <w:t xml:space="preserve"> ont donc chacun une dépendance vis-à-vis de Gestionnaires</w:t>
+      </w:r>
+      <w:r>
+        <w:t xml:space="preserve">, et implémentent différemment deux méthodes clés du Gestionnaires, </w:t>
+      </w:r>
+      <w:proofErr w:type="spellStart"/>
+      <w:r>
+        <w:t>ChargerDonnées</w:t>
+      </w:r>
+      <w:proofErr w:type="spellEnd"/>
+      <w:r>
+        <w:t xml:space="preserve"> et </w:t>
+      </w:r>
+      <w:proofErr w:type="spellStart"/>
+      <w:r>
+        <w:t>SauverDonnées</w:t>
+      </w:r>
+      <w:proofErr w:type="spellEnd"/>
+      <w:r>
+        <w:t>.</w:t>
+      </w:r>
+    </w:p>
+    <w:p>
+      <w:pPr>
+        <w:pStyle w:val="Paragraphedeliste"/>
+        <w:numPr>
+          <w:ilvl w:val="0"/>
+          <w:numId w:val="2"/>
+        </w:numPr>
+        <w:jc w:val="both"/>
+      </w:pPr>
+      <w:proofErr w:type="spellStart"/>
+      <w:r>
+        <w:rPr>
+          <w:b/>
+          <w:bCs/>
+        </w:rPr>
+        <w:t>Test_DataContract</w:t>
+      </w:r>
+      <w:proofErr w:type="spellEnd"/>
+      <w:r>
+        <w:t xml:space="preserve"> est un projet de test </w:t>
+      </w:r>
+      <w:r>
+        <w:t xml:space="preserve">fonctionnel </w:t>
+      </w:r>
+      <w:r>
+        <w:t xml:space="preserve">concernant </w:t>
+      </w:r>
+      <w:proofErr w:type="spellStart"/>
+      <w:r>
+        <w:t>DataContractPersistance</w:t>
+      </w:r>
+      <w:proofErr w:type="spellEnd"/>
+      <w:r>
+        <w:t xml:space="preserve"> et ne dépend donc que de celui-ci.</w:t>
+      </w:r>
+    </w:p>
+    <w:p/>
+    <w:p/>
+    <w:p/>
+    <w:p/>
+    <w:p/>
+    <w:p/>
+    <w:p/>
+    <w:p/>
+    <w:p/>
+    <w:p/>
+    <w:p/>
+    <w:p/>
+    <w:p>
+      <w:pPr>
+        <w:pStyle w:val="Titre2"/>
+      </w:pPr>
+      <w:r>
+        <w:lastRenderedPageBreak/>
         <w:t xml:space="preserve">Patrons de Conception utilisés : </w:t>
       </w:r>
     </w:p>
@@ -34,29 +540,21 @@
       </w:r>
     </w:p>
     <w:p>
-      <w:pPr>
-        <w:ind w:left="360"/>
-      </w:pPr>
-    </w:p>
-    <w:p>
-      <w:pPr>
-        <w:jc w:val="center"/>
-      </w:pPr>
       <w:r>
         <w:rPr>
           <w:noProof/>
         </w:rPr>
         <w:drawing>
-          <wp:anchor distT="0" distB="0" distL="114300" distR="114300" simplePos="0" relativeHeight="251658240" behindDoc="0" locked="0" layoutInCell="1" allowOverlap="1" wp14:anchorId="360E1DE1" wp14:editId="321FD13F">
+          <wp:anchor distT="0" distB="0" distL="114300" distR="114300" simplePos="0" relativeHeight="251658240" behindDoc="0" locked="0" layoutInCell="1" allowOverlap="1" wp14:anchorId="360E1DE1" wp14:editId="661CB608">
             <wp:simplePos x="0" y="0"/>
             <wp:positionH relativeFrom="column">
-              <wp:posOffset>287737</wp:posOffset>
+              <wp:posOffset>652780</wp:posOffset>
             </wp:positionH>
             <wp:positionV relativeFrom="paragraph">
-              <wp:posOffset>-190</wp:posOffset>
+              <wp:posOffset>274955</wp:posOffset>
             </wp:positionV>
-            <wp:extent cx="5186362" cy="2384515"/>
-            <wp:effectExtent l="0" t="0" r="0" b="0"/>
+            <wp:extent cx="4986020" cy="2292350"/>
+            <wp:effectExtent l="0" t="0" r="5080" b="0"/>
             <wp:wrapSquare wrapText="bothSides"/>
             <wp:docPr id="1" name="Image 1"/>
             <wp:cNvGraphicFramePr>
@@ -84,7 +582,7 @@
                   <pic:spPr>
                     <a:xfrm>
                       <a:off x="0" y="0"/>
-                      <a:ext cx="5186362" cy="2384515"/>
+                      <a:ext cx="4986020" cy="2292350"/>
                     </a:xfrm>
                     <a:prstGeom prst="rect">
                       <a:avLst/>
@@ -93,13 +591,40 @@
                 </pic:pic>
               </a:graphicData>
             </a:graphic>
+            <wp14:sizeRelH relativeFrom="margin">
+              <wp14:pctWidth>0</wp14:pctWidth>
+            </wp14:sizeRelH>
+            <wp14:sizeRelV relativeFrom="margin">
+              <wp14:pctHeight>0</wp14:pctHeight>
+            </wp14:sizeRelV>
           </wp:anchor>
         </w:drawing>
       </w:r>
     </w:p>
+    <w:p/>
+    <w:p/>
+    <w:p/>
+    <w:p/>
+    <w:p/>
+    <w:p/>
+    <w:p/>
+    <w:p/>
+    <w:p>
+      <w:pPr>
+        <w:ind w:firstLine="708"/>
+        <w:jc w:val="both"/>
+      </w:pPr>
+      <w:r>
+        <w:t>Le premier, et le principal des patrons de conception que nous utilisons est une façade. Le principe est simple, proposer une interface unifiée et simple, qui redirigera les requêtes d’un client au bon service, en fonction du besoin. Notre objet Manager, est le point d’entrée de notre partie Gestionnaires, qui, en plus de stocker notre dictionnaire et notre liste principale, contient également des sous objets qui sont spécialisé et délégué à certains cas d’utilisations. Ainsi, notre façade de Manager permet de simplifier le sous-système logistique, ne redirigeant les demandes de l’applications qu’aux services qui lui sont utiles. De plus, on peut penser que si on rajoute ou modifie des fonctionnalités dans le futur, les clients ne verront aucune différence, et aucun souci de compatibilité puisqu’il ne seront toujours qu’en communication directe avec l’interface</w:t>
+      </w:r>
+      <w:r>
+        <w:t>. L’autre gros avantage est de séparer les différentes fonctionnalités, et de rendre chacun des sous-Managers indépendants, ces derniers ne connaissant même pas la façade pour qui ils travaillent.</w:t>
+      </w:r>
+    </w:p>
     <w:p>
       <w:pPr>
         <w:pStyle w:val="Paragraphedeliste"/>
+        <w:jc w:val="both"/>
       </w:pPr>
     </w:p>
     <w:p>
@@ -123,15 +648,15 @@
           <w:noProof/>
         </w:rPr>
         <w:drawing>
-          <wp:anchor distT="0" distB="0" distL="114300" distR="114300" simplePos="0" relativeHeight="251659264" behindDoc="0" locked="0" layoutInCell="1" allowOverlap="1" wp14:anchorId="288C1894" wp14:editId="5CD11316">
+          <wp:anchor distT="0" distB="0" distL="114300" distR="114300" simplePos="0" relativeHeight="251659264" behindDoc="0" locked="0" layoutInCell="1" allowOverlap="1" wp14:anchorId="288C1894" wp14:editId="35074978">
             <wp:simplePos x="0" y="0"/>
-            <wp:positionH relativeFrom="column">
-              <wp:posOffset>85255</wp:posOffset>
+            <wp:positionH relativeFrom="margin">
+              <wp:align>center</wp:align>
             </wp:positionH>
             <wp:positionV relativeFrom="paragraph">
-              <wp:posOffset>482641</wp:posOffset>
+              <wp:posOffset>260985</wp:posOffset>
             </wp:positionV>
-            <wp:extent cx="5760720" cy="2155190"/>
+            <wp:extent cx="5246370" cy="1962150"/>
             <wp:effectExtent l="0" t="0" r="0" b="0"/>
             <wp:wrapSquare wrapText="bothSides"/>
             <wp:docPr id="4" name="Image 4"/>
@@ -146,7 +671,7 @@
                     <pic:cNvPicPr/>
                   </pic:nvPicPr>
                   <pic:blipFill>
-                    <a:blip r:embed="rId6">
+                    <a:blip r:embed="rId6" cstate="print">
                       <a:extLst>
                         <a:ext uri="{28A0092B-C50C-407E-A947-70E740481C1C}">
                           <a14:useLocalDpi xmlns:a14="http://schemas.microsoft.com/office/drawing/2010/main" val="0"/>
@@ -160,7 +685,7 @@
                   <pic:spPr>
                     <a:xfrm>
                       <a:off x="0" y="0"/>
-                      <a:ext cx="5760720" cy="2155190"/>
+                      <a:ext cx="5246370" cy="1962150"/>
                     </a:xfrm>
                     <a:prstGeom prst="rect">
                       <a:avLst/>
@@ -169,14 +694,19 @@
                 </pic:pic>
               </a:graphicData>
             </a:graphic>
+            <wp14:sizeRelH relativeFrom="margin">
+              <wp14:pctWidth>0</wp14:pctWidth>
+            </wp14:sizeRelH>
+            <wp14:sizeRelV relativeFrom="margin">
+              <wp14:pctHeight>0</wp14:pctHeight>
+            </wp14:sizeRelV>
           </wp:anchor>
         </w:drawing>
       </w:r>
     </w:p>
     <w:p>
       <w:pPr>
-        <w:pStyle w:val="Paragraphedeliste"/>
-        <w:jc w:val="center"/>
+        <w:jc w:val="both"/>
       </w:pPr>
       <w:r>
         <w:rPr>
@@ -185,80 +715,7 @@
         <mc:AlternateContent>
           <mc:Choice Requires="wps">
             <w:drawing>
-              <wp:inline distT="0" distB="0" distL="0" distR="0" wp14:anchorId="268BAE1A" wp14:editId="7693337B">
-                <wp:extent cx="304800" cy="304800"/>
-                <wp:effectExtent l="0" t="0" r="0" b="0"/>
-                <wp:docPr id="2" name="Rectangle 2" descr="Diagramme de classes"/>
-                <wp:cNvGraphicFramePr>
-                  <a:graphicFrameLocks xmlns:a="http://schemas.openxmlformats.org/drawingml/2006/main" noChangeAspect="1"/>
-                </wp:cNvGraphicFramePr>
-                <a:graphic xmlns:a="http://schemas.openxmlformats.org/drawingml/2006/main">
-                  <a:graphicData uri="http://schemas.microsoft.com/office/word/2010/wordprocessingShape">
-                    <wps:wsp>
-                      <wps:cNvSpPr>
-                        <a:spLocks noChangeAspect="1" noChangeArrowheads="1"/>
-                      </wps:cNvSpPr>
-                      <wps:spPr bwMode="auto">
-                        <a:xfrm>
-                          <a:off x="0" y="0"/>
-                          <a:ext cx="304800" cy="304800"/>
-                        </a:xfrm>
-                        <a:prstGeom prst="rect">
-                          <a:avLst/>
-                        </a:prstGeom>
-                        <a:noFill/>
-                        <a:ln>
-                          <a:noFill/>
-                        </a:ln>
-                        <a:extLst>
-                          <a:ext uri="{909E8E84-426E-40DD-AFC4-6F175D3DCCD1}">
-                            <a14:hiddenFill xmlns:a14="http://schemas.microsoft.com/office/drawing/2010/main">
-                              <a:solidFill>
-                                <a:srgbClr val="FFFFFF"/>
-                              </a:solidFill>
-                            </a14:hiddenFill>
-                          </a:ext>
-                          <a:ext uri="{91240B29-F687-4F45-9708-019B960494DF}">
-                            <a14:hiddenLine xmlns:a14="http://schemas.microsoft.com/office/drawing/2010/main" w="9525">
-                              <a:solidFill>
-                                <a:srgbClr val="000000"/>
-                              </a:solidFill>
-                              <a:miter lim="800000"/>
-                              <a:headEnd/>
-                              <a:tailEnd/>
-                            </a14:hiddenLine>
-                          </a:ext>
-                        </a:extLst>
-                      </wps:spPr>
-                      <wps:bodyPr rot="0" vert="horz" wrap="square" lIns="91440" tIns="45720" rIns="91440" bIns="45720" anchor="t" anchorCtr="0" upright="1">
-                        <a:noAutofit/>
-                      </wps:bodyPr>
-                    </wps:wsp>
-                  </a:graphicData>
-                </a:graphic>
-              </wp:inline>
-            </w:drawing>
-          </mc:Choice>
-          <mc:Fallback>
-            <w:pict>
-              <v:rect w14:anchorId="492B2DC2" id="Rectangle 2" o:spid="_x0000_s1026" alt="Diagramme de classes" style="width:24pt;height:24pt;visibility:visible;mso-wrap-style:square;mso-left-percent:-10001;mso-top-percent:-10001;mso-position-horizontal:absolute;mso-position-horizontal-relative:char;mso-position-vertical:absolute;mso-position-vertical-relative:line;mso-left-percent:-10001;mso-top-percent:-10001;v-text-anchor:top" o:gfxdata="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" filled="f" stroked="f">
-                <o:lock v:ext="edit" aspectratio="t"/>
-                <w10:anchorlock/>
-              </v:rect>
-            </w:pict>
-          </mc:Fallback>
-        </mc:AlternateContent>
-      </w:r>
-    </w:p>
-    <w:p>
-      <w:r>
-        <w:rPr>
-          <w:noProof/>
-        </w:rPr>
-        <mc:AlternateContent>
-          <mc:Choice Requires="wps">
-            <w:drawing>
-              <wp:inline distT="0" distB="0" distL="0" distR="0" wp14:anchorId="77DAE9D2" wp14:editId="48EFAB1F">
+              <wp:inline distT="0" distB="0" distL="0" distR="0" wp14:anchorId="77DAE9D2" wp14:editId="4DB8047C">
                 <wp:extent cx="304800" cy="304800"/>
                 <wp:effectExtent l="0" t="0" r="0" b="0"/>
                 <wp:docPr id="3" name="Rectangle 3" descr="Diagramme de classes"/>
@@ -314,7 +771,7 @@
           </mc:Choice>
           <mc:Fallback>
             <w:pict>
-              <v:rect w14:anchorId="2AAF0593" id="Rectangle 3" o:spid="_x0000_s1026" alt="Diagramme de classes" style="width:24pt;height:24pt;visibility:visible;mso-wrap-style:square;mso-left-percent:-10001;mso-top-percent:-10001;mso-position-horizontal:absolute;mso-position-horizontal-relative:char;mso-position-vertical:absolute;mso-position-vertical-relative:line;mso-left-percent:-10001;mso-top-percent:-10001;v-text-anchor:top" o:gfxdata="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" filled="f" stroked="f">
+              <v:rect w14:anchorId="6A055239" id="Rectangle 3" o:spid="_x0000_s1026" alt="Diagramme de classes" style="width:24pt;height:24pt;visibility:visible;mso-wrap-style:square;mso-left-percent:-10001;mso-top-percent:-10001;mso-position-horizontal:absolute;mso-position-horizontal-relative:char;mso-position-vertical:absolute;mso-position-vertical-relative:line;mso-left-percent:-10001;mso-top-percent:-10001;v-text-anchor:top" o:gfxdata="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" filled="f" stroked="f">
                 <o:lock v:ext="edit" aspectratio="t"/>
                 <w10:anchorlock/>
               </v:rect>
@@ -322,8 +779,39 @@
           </mc:Fallback>
         </mc:AlternateContent>
       </w:r>
-    </w:p>
-    <w:p/>
+      <w:r>
+        <w:t xml:space="preserve">Le second patron qui nous est aussi fort utile est le patron observateur. Un patron observateur permet de notifier un objet du changement d’état d’un autre objet, l’un dépendant de l’autre. Concrètement, il s’agit de notifier notre vue que des informations, des variables de notre modèles ont </w:t>
+      </w:r>
+      <w:r>
+        <w:lastRenderedPageBreak/>
+        <w:t xml:space="preserve">été altérées par un programme ou par l’utilisateur et qu’il faut par conséquent mettre à jour l’interface qui correspond. On </w:t>
+      </w:r>
+      <w:r>
+        <w:t>utilise</w:t>
+      </w:r>
+      <w:r>
+        <w:t xml:space="preserve"> pour cela l’interface </w:t>
+      </w:r>
+      <w:proofErr w:type="spellStart"/>
+      <w:r>
+        <w:t>INotifyPropertyChanged</w:t>
+      </w:r>
+      <w:proofErr w:type="spellEnd"/>
+      <w:r>
+        <w:t xml:space="preserve"> sur des objets de notre modèles dont les attributs sont susceptibles de changer pendant l’exécution, </w:t>
+      </w:r>
+      <w:r>
+        <w:t xml:space="preserve">et le déclenchement du changement d’un état se fait par un événement appelé </w:t>
+      </w:r>
+      <w:proofErr w:type="spellStart"/>
+      <w:r>
+        <w:t>OnPropertyChanged</w:t>
+      </w:r>
+      <w:proofErr w:type="spellEnd"/>
+      <w:r>
+        <w:t>.</w:t>
+      </w:r>
+    </w:p>
     <w:p/>
     <w:p>
       <w:pPr>
@@ -334,25 +822,17 @@
         </w:numPr>
       </w:pPr>
       <w:r>
-        <w:t>La Stratégie</w:t>
-      </w:r>
-    </w:p>
-    <w:p>
-      <w:pPr>
-        <w:pStyle w:val="Paragraphedeliste"/>
-      </w:pPr>
-      <w:r>
         <w:rPr>
           <w:noProof/>
         </w:rPr>
         <w:drawing>
-          <wp:anchor distT="0" distB="0" distL="114300" distR="114300" simplePos="0" relativeHeight="251660288" behindDoc="0" locked="0" layoutInCell="1" allowOverlap="1" wp14:anchorId="775E9099" wp14:editId="468F0B5B">
+          <wp:anchor distT="0" distB="0" distL="114300" distR="114300" simplePos="0" relativeHeight="251660288" behindDoc="0" locked="0" layoutInCell="1" allowOverlap="1" wp14:anchorId="775E9099" wp14:editId="227EF7FD">
             <wp:simplePos x="0" y="0"/>
             <wp:positionH relativeFrom="margin">
-              <wp:align>right</wp:align>
+              <wp:align>left</wp:align>
             </wp:positionH>
             <wp:positionV relativeFrom="paragraph">
-              <wp:posOffset>250017</wp:posOffset>
+              <wp:posOffset>412986</wp:posOffset>
             </wp:positionV>
             <wp:extent cx="5760720" cy="2044065"/>
             <wp:effectExtent l="0" t="0" r="0" b="0"/>
@@ -395,6 +875,30 @@
           </wp:anchor>
         </w:drawing>
       </w:r>
+      <w:r>
+        <w:t>La Stratégie</w:t>
+      </w:r>
+    </w:p>
+    <w:p>
+      <w:pPr>
+        <w:ind w:firstLine="360"/>
+      </w:pPr>
+      <w:r>
+        <w:t xml:space="preserve">Pour gérer notre persistance, nous utilisons également un patron de conception Stratégie. Un tel patron permet de modifier le fonctionnement et le comportement d’un objet en fonction d’un contexte qui lui est attribué. Ainsi, pour permettre de faire persister des données, nous utilisons deux méthodes différentes, l’une pour charger les données, l’autre pour les sauvegarder. En fonction de l’état de l’attribut Persistance de notre Manager, ces méthodes ne fonctionnent pas de la même manière et n’utilisent pas les mêmes technologies de gestion de données, pourtant elles doivent pouvoir être interchangeables et fonctionnelles. C’est le rôle de notre interface </w:t>
+      </w:r>
+      <w:proofErr w:type="spellStart"/>
+      <w:r>
+        <w:t>IPersistanceManager</w:t>
+      </w:r>
+      <w:proofErr w:type="spellEnd"/>
+      <w:r>
+        <w:t>, et surtout des objets qui l’implémentent et qui peuvent appliquer une méthode de stratégie adaptée à la demande du Manager.</w:t>
+      </w:r>
+    </w:p>
+    <w:p>
+      <w:pPr>
+        <w:ind w:left="360"/>
+      </w:pPr>
     </w:p>
     <w:p>
       <w:pPr>
@@ -408,12 +912,20 @@
     </w:p>
     <w:p>
       <w:pPr>
+        <w:pStyle w:val="Paragraphedeliste"/>
+      </w:pPr>
+    </w:p>
+    <w:p>
+      <w:pPr>
+        <w:pStyle w:val="Paragraphedeliste"/>
+      </w:pPr>
+    </w:p>
+    <w:p>
+      <w:pPr>
         <w:pStyle w:val="Titre2"/>
       </w:pPr>
-      <w:r>
-        <w:t>Dépendances</w:t>
-      </w:r>
-    </w:p>
+    </w:p>
+    <w:p/>
     <w:p>
       <w:pPr>
         <w:pStyle w:val="Paragraphedeliste"/>
@@ -437,10 +949,10 @@
 <file path=word/numbering.xml><?xml version="1.0" encoding="utf-8"?>
 <w:numbering xmlns:wpc="http://schemas.microsoft.com/office/word/2010/wordprocessingCanvas" xmlns:cx="http://schemas.microsoft.com/office/drawing/2014/chartex" xmlns:cx1="http://schemas.microsoft.com/office/drawing/2015/9/8/chartex" xmlns:cx2="http://schemas.microsoft.com/office/drawing/2015/10/21/chartex" xmlns:cx3="http://schemas.microsoft.com/office/drawing/2016/5/9/chartex" xmlns:cx4="http://schemas.microsoft.com/office/drawing/2016/5/10/chartex" xmlns:cx5="http://schemas.microsoft.com/office/drawing/2016/5/11/chartex" xmlns:cx6="http://schemas.microsoft.com/office/drawing/2016/5/12/chartex" xmlns:cx7="http://schemas.microsoft.com/office/drawing/2016/5/13/chartex" xmlns:cx8="http://schemas.microsoft.com/office/drawing/2016/5/14/chartex" xmlns:mc="http://schemas.openxmlformats.org/markup-compatibility/2006" xmlns:aink="http://schemas.microsoft.com/office/drawing/2016/ink" xmlns:am3d="http://schemas.microsoft.com/office/drawing/2017/model3d" xmlns:o="urn:schemas-microsoft-com:office:office" xmlns:r="http://schemas.openxmlformats.org/officeDocument/2006/relationships" xmlns:m="http://schemas.openxmlformats.org/officeDocument/2006/math" xmlns:v="urn:schemas-microsoft-com:vml" xmlns:wp14="http://schemas.microsoft.com/office/word/2010/wordprocessingDrawing" xmlns:wp="http://schemas.openxmlformats.org/drawingml/2006/wordprocessingDrawing" xmlns:w10="urn:schemas-microsoft-com:office:word" xmlns:w="http://schemas.openxmlformats.org/wordprocessingml/2006/main" xmlns:w14="http://schemas.microsoft.com/office/word/2010/wordml" xmlns:w15="http://schemas.microsoft.com/office/word/2012/wordml" xmlns:w16cex="http://schemas.microsoft.com/office/word/2018/wordml/cex" xmlns:w16cid="http://schemas.microsoft.com/office/word/2016/wordml/cid" xmlns:w16="http://schemas.microsoft.com/office/word/2018/wordml" xmlns:w16sdtdh="http://schemas.microsoft.com/office/word/2020/wordml/sdtdatahash" xmlns:w16se="http://schemas.microsoft.com/office/word/2015/wordml/symex" xmlns:wpg="http://schemas.microsoft.com/office/word/2010/wordprocessingGroup" xmlns:wpi="http://schemas.microsoft.com/office/word/2010/wordprocessingInk" xmlns:wne="http://schemas.microsoft.com/office/word/2006/wordml" xmlns:wps="http://schemas.microsoft.com/office/word/2010/wordprocessingShape" mc:Ignorable="w14 w15 w16se w16cid w16 w16cex w16sdtdh wp14">
   <w:abstractNum w:abstractNumId="0" w15:restartNumberingAfterBreak="0">
-    <w:nsid w:val="19311C9A"/>
+    <w:nsid w:val="0AF16670"/>
     <w:multiLevelType w:val="hybridMultilevel"/>
-    <w:tmpl w:val="18A86686"/>
-    <w:lvl w:ilvl="0" w:tplc="7E1440B0">
+    <w:tmpl w:val="19BCA98E"/>
+    <w:lvl w:ilvl="0" w:tplc="3F74CEE8">
       <w:numFmt w:val="bullet"/>
       <w:lvlText w:val=""/>
       <w:lvlJc w:val="left"/>
@@ -548,7 +1060,122 @@
       </w:rPr>
     </w:lvl>
   </w:abstractNum>
+  <w:abstractNum w:abstractNumId="1" w15:restartNumberingAfterBreak="0">
+    <w:nsid w:val="19311C9A"/>
+    <w:multiLevelType w:val="hybridMultilevel"/>
+    <w:tmpl w:val="18A86686"/>
+    <w:lvl w:ilvl="0" w:tplc="7E1440B0">
+      <w:numFmt w:val="bullet"/>
+      <w:lvlText w:val=""/>
+      <w:lvlJc w:val="left"/>
+      <w:pPr>
+        <w:ind w:left="720" w:hanging="360"/>
+      </w:pPr>
+      <w:rPr>
+        <w:rFonts w:ascii="Symbol" w:eastAsiaTheme="minorHAnsi" w:hAnsi="Symbol" w:cstheme="minorBidi" w:hint="default"/>
+      </w:rPr>
+    </w:lvl>
+    <w:lvl w:ilvl="1" w:tplc="040C0003" w:tentative="1">
+      <w:start w:val="1"/>
+      <w:numFmt w:val="bullet"/>
+      <w:lvlText w:val="o"/>
+      <w:lvlJc w:val="left"/>
+      <w:pPr>
+        <w:ind w:left="1440" w:hanging="360"/>
+      </w:pPr>
+      <w:rPr>
+        <w:rFonts w:ascii="Courier New" w:hAnsi="Courier New" w:cs="Courier New" w:hint="default"/>
+      </w:rPr>
+    </w:lvl>
+    <w:lvl w:ilvl="2" w:tplc="040C0005" w:tentative="1">
+      <w:start w:val="1"/>
+      <w:numFmt w:val="bullet"/>
+      <w:lvlText w:val=""/>
+      <w:lvlJc w:val="left"/>
+      <w:pPr>
+        <w:ind w:left="2160" w:hanging="360"/>
+      </w:pPr>
+      <w:rPr>
+        <w:rFonts w:ascii="Wingdings" w:hAnsi="Wingdings" w:hint="default"/>
+      </w:rPr>
+    </w:lvl>
+    <w:lvl w:ilvl="3" w:tplc="040C0001" w:tentative="1">
+      <w:start w:val="1"/>
+      <w:numFmt w:val="bullet"/>
+      <w:lvlText w:val=""/>
+      <w:lvlJc w:val="left"/>
+      <w:pPr>
+        <w:ind w:left="2880" w:hanging="360"/>
+      </w:pPr>
+      <w:rPr>
+        <w:rFonts w:ascii="Symbol" w:hAnsi="Symbol" w:hint="default"/>
+      </w:rPr>
+    </w:lvl>
+    <w:lvl w:ilvl="4" w:tplc="040C0003" w:tentative="1">
+      <w:start w:val="1"/>
+      <w:numFmt w:val="bullet"/>
+      <w:lvlText w:val="o"/>
+      <w:lvlJc w:val="left"/>
+      <w:pPr>
+        <w:ind w:left="3600" w:hanging="360"/>
+      </w:pPr>
+      <w:rPr>
+        <w:rFonts w:ascii="Courier New" w:hAnsi="Courier New" w:cs="Courier New" w:hint="default"/>
+      </w:rPr>
+    </w:lvl>
+    <w:lvl w:ilvl="5" w:tplc="040C0005" w:tentative="1">
+      <w:start w:val="1"/>
+      <w:numFmt w:val="bullet"/>
+      <w:lvlText w:val=""/>
+      <w:lvlJc w:val="left"/>
+      <w:pPr>
+        <w:ind w:left="4320" w:hanging="360"/>
+      </w:pPr>
+      <w:rPr>
+        <w:rFonts w:ascii="Wingdings" w:hAnsi="Wingdings" w:hint="default"/>
+      </w:rPr>
+    </w:lvl>
+    <w:lvl w:ilvl="6" w:tplc="040C0001" w:tentative="1">
+      <w:start w:val="1"/>
+      <w:numFmt w:val="bullet"/>
+      <w:lvlText w:val=""/>
+      <w:lvlJc w:val="left"/>
+      <w:pPr>
+        <w:ind w:left="5040" w:hanging="360"/>
+      </w:pPr>
+      <w:rPr>
+        <w:rFonts w:ascii="Symbol" w:hAnsi="Symbol" w:hint="default"/>
+      </w:rPr>
+    </w:lvl>
+    <w:lvl w:ilvl="7" w:tplc="040C0003" w:tentative="1">
+      <w:start w:val="1"/>
+      <w:numFmt w:val="bullet"/>
+      <w:lvlText w:val="o"/>
+      <w:lvlJc w:val="left"/>
+      <w:pPr>
+        <w:ind w:left="5760" w:hanging="360"/>
+      </w:pPr>
+      <w:rPr>
+        <w:rFonts w:ascii="Courier New" w:hAnsi="Courier New" w:cs="Courier New" w:hint="default"/>
+      </w:rPr>
+    </w:lvl>
+    <w:lvl w:ilvl="8" w:tplc="040C0005" w:tentative="1">
+      <w:start w:val="1"/>
+      <w:numFmt w:val="bullet"/>
+      <w:lvlText w:val=""/>
+      <w:lvlJc w:val="left"/>
+      <w:pPr>
+        <w:ind w:left="6480" w:hanging="360"/>
+      </w:pPr>
+      <w:rPr>
+        <w:rFonts w:ascii="Wingdings" w:hAnsi="Wingdings" w:hint="default"/>
+      </w:rPr>
+    </w:lvl>
+  </w:abstractNum>
   <w:num w:numId="1">
+    <w:abstractNumId w:val="1"/>
+  </w:num>
+  <w:num w:numId="2">
     <w:abstractNumId w:val="0"/>
   </w:num>
 </w:numbering>

</xml_diff>